<commit_message>
Completed everything except for the thinking problem... to much thinking...
</commit_message>
<xml_diff>
--- a/S21_Self_Eval_Lab_7_RecursiveSorts_260.docx
+++ b/S21_Self_Eval_Lab_7_RecursiveSorts_260.docx
@@ -70,12 +70,6 @@
         <w:gridCol w:w="6120"/>
       </w:tblGrid>
       <w:tr>
-        <w:tblPrEx>
-          <w:tblCellMar>
-            <w:top w:w="0" w:type="dxa"/>
-            <w:bottom w:w="0" w:type="dxa"/>
-          </w:tblCellMar>
-        </w:tblPrEx>
         <w:tc>
           <w:tcPr>
             <w:tcW w:w="4698" w:type="dxa"/>
@@ -170,12 +164,6 @@
         </w:tc>
       </w:tr>
       <w:tr>
-        <w:tblPrEx>
-          <w:tblCellMar>
-            <w:top w:w="0" w:type="dxa"/>
-            <w:bottom w:w="0" w:type="dxa"/>
-          </w:tblCellMar>
-        </w:tblPrEx>
         <w:trPr>
           <w:trHeight w:val="593"/>
         </w:trPr>
@@ -268,6 +256,13 @@
                 <w:rFonts w:ascii="Calibri" w:hAnsi="Calibri" w:cs="Calibri"/>
                 <w:highlight w:val="yellow"/>
               </w:rPr>
+              <w:fldChar w:fldCharType="separate"/>
+            </w:r>
+            <w:r>
+              <w:rPr>
+                <w:rFonts w:ascii="Calibri" w:hAnsi="Calibri" w:cs="Calibri"/>
+                <w:highlight w:val="yellow"/>
+              </w:rPr>
               <w:fldChar w:fldCharType="end"/>
             </w:r>
             <w:bookmarkEnd w:id="0"/>
@@ -304,6 +299,12 @@
               <w:rPr>
                 <w:rFonts w:ascii="Calibri" w:hAnsi="Calibri" w:cs="Calibri"/>
               </w:rPr>
+            </w:r>
+            <w:r>
+              <w:rPr>
+                <w:rFonts w:ascii="Calibri" w:hAnsi="Calibri" w:cs="Calibri"/>
+              </w:rPr>
+              <w:fldChar w:fldCharType="separate"/>
             </w:r>
             <w:r>
               <w:rPr>
@@ -453,12 +454,6 @@
         <w:gridCol w:w="1530"/>
       </w:tblGrid>
       <w:tr>
-        <w:tblPrEx>
-          <w:tblCellMar>
-            <w:top w:w="0" w:type="dxa"/>
-            <w:bottom w:w="0" w:type="dxa"/>
-          </w:tblCellMar>
-        </w:tblPrEx>
         <w:tc>
           <w:tcPr>
             <w:tcW w:w="10818" w:type="dxa"/>
@@ -496,12 +491,6 @@
         </w:tc>
       </w:tr>
       <w:tr>
-        <w:tblPrEx>
-          <w:tblCellMar>
-            <w:top w:w="0" w:type="dxa"/>
-            <w:bottom w:w="0" w:type="dxa"/>
-          </w:tblCellMar>
-        </w:tblPrEx>
         <w:tc>
           <w:tcPr>
             <w:tcW w:w="9288" w:type="dxa"/>
@@ -553,12 +542,6 @@
         </w:tc>
       </w:tr>
       <w:tr>
-        <w:tblPrEx>
-          <w:tblCellMar>
-            <w:top w:w="0" w:type="dxa"/>
-            <w:bottom w:w="0" w:type="dxa"/>
-          </w:tblCellMar>
-        </w:tblPrEx>
         <w:tc>
           <w:tcPr>
             <w:tcW w:w="10818" w:type="dxa"/>
@@ -580,12 +563,6 @@
         </w:tc>
       </w:tr>
       <w:tr>
-        <w:tblPrEx>
-          <w:tblCellMar>
-            <w:top w:w="0" w:type="dxa"/>
-            <w:bottom w:w="0" w:type="dxa"/>
-          </w:tblCellMar>
-        </w:tblPrEx>
         <w:tc>
           <w:tcPr>
             <w:tcW w:w="10818" w:type="dxa"/>
@@ -612,12 +589,6 @@
         </w:tc>
       </w:tr>
       <w:tr>
-        <w:tblPrEx>
-          <w:tblCellMar>
-            <w:top w:w="0" w:type="dxa"/>
-            <w:bottom w:w="0" w:type="dxa"/>
-          </w:tblCellMar>
-        </w:tblPrEx>
         <w:tc>
           <w:tcPr>
             <w:tcW w:w="10818" w:type="dxa"/>
@@ -652,12 +623,6 @@
         </w:tc>
       </w:tr>
       <w:tr>
-        <w:tblPrEx>
-          <w:tblCellMar>
-            <w:top w:w="0" w:type="dxa"/>
-            <w:bottom w:w="0" w:type="dxa"/>
-          </w:tblCellMar>
-        </w:tblPrEx>
         <w:tc>
           <w:tcPr>
             <w:tcW w:w="9288" w:type="dxa"/>
@@ -710,12 +675,6 @@
         </w:tc>
       </w:tr>
       <w:tr>
-        <w:tblPrEx>
-          <w:tblCellMar>
-            <w:top w:w="0" w:type="dxa"/>
-            <w:bottom w:w="0" w:type="dxa"/>
-          </w:tblCellMar>
-        </w:tblPrEx>
         <w:tc>
           <w:tcPr>
             <w:tcW w:w="10818" w:type="dxa"/>
@@ -737,12 +696,6 @@
         </w:tc>
       </w:tr>
       <w:tr>
-        <w:tblPrEx>
-          <w:tblCellMar>
-            <w:top w:w="0" w:type="dxa"/>
-            <w:bottom w:w="0" w:type="dxa"/>
-          </w:tblCellMar>
-        </w:tblPrEx>
         <w:tc>
           <w:tcPr>
             <w:tcW w:w="10818" w:type="dxa"/>
@@ -768,12 +721,6 @@
         </w:tc>
       </w:tr>
       <w:tr>
-        <w:tblPrEx>
-          <w:tblCellMar>
-            <w:top w:w="0" w:type="dxa"/>
-            <w:bottom w:w="0" w:type="dxa"/>
-          </w:tblCellMar>
-        </w:tblPrEx>
         <w:tc>
           <w:tcPr>
             <w:tcW w:w="10818" w:type="dxa"/>
@@ -804,12 +751,6 @@
         </w:tc>
       </w:tr>
       <w:tr>
-        <w:tblPrEx>
-          <w:tblCellMar>
-            <w:top w:w="0" w:type="dxa"/>
-            <w:bottom w:w="0" w:type="dxa"/>
-          </w:tblCellMar>
-        </w:tblPrEx>
         <w:tc>
           <w:tcPr>
             <w:tcW w:w="9288" w:type="dxa"/>
@@ -862,12 +803,6 @@
         </w:tc>
       </w:tr>
       <w:tr>
-        <w:tblPrEx>
-          <w:tblCellMar>
-            <w:top w:w="0" w:type="dxa"/>
-            <w:bottom w:w="0" w:type="dxa"/>
-          </w:tblCellMar>
-        </w:tblPrEx>
         <w:tc>
           <w:tcPr>
             <w:tcW w:w="10818" w:type="dxa"/>
@@ -885,6 +820,13 @@
                 <w:sz w:val="20"/>
               </w:rPr>
             </w:pPr>
+            <w:r>
+              <w:rPr>
+                <w:rFonts w:cs="Calibri"/>
+                <w:sz w:val="20"/>
+              </w:rPr>
+              <w:t>Yes</w:t>
+            </w:r>
           </w:p>
         </w:tc>
       </w:tr>
@@ -946,12 +888,6 @@
         <w:gridCol w:w="1530"/>
       </w:tblGrid>
       <w:tr>
-        <w:tblPrEx>
-          <w:tblCellMar>
-            <w:top w:w="0" w:type="dxa"/>
-            <w:bottom w:w="0" w:type="dxa"/>
-          </w:tblCellMar>
-        </w:tblPrEx>
         <w:tc>
           <w:tcPr>
             <w:tcW w:w="10818" w:type="dxa"/>
@@ -990,12 +926,6 @@
         </w:tc>
       </w:tr>
       <w:tr>
-        <w:tblPrEx>
-          <w:tblCellMar>
-            <w:top w:w="0" w:type="dxa"/>
-            <w:bottom w:w="0" w:type="dxa"/>
-          </w:tblCellMar>
-        </w:tblPrEx>
         <w:trPr>
           <w:trHeight w:val="98"/>
         </w:trPr>
@@ -1028,12 +958,6 @@
         </w:tc>
       </w:tr>
       <w:tr>
-        <w:tblPrEx>
-          <w:tblCellMar>
-            <w:top w:w="0" w:type="dxa"/>
-            <w:bottom w:w="0" w:type="dxa"/>
-          </w:tblCellMar>
-        </w:tblPrEx>
         <w:tc>
           <w:tcPr>
             <w:tcW w:w="10818" w:type="dxa"/>
@@ -1072,12 +996,6 @@
         </w:tc>
       </w:tr>
       <w:tr>
-        <w:tblPrEx>
-          <w:tblCellMar>
-            <w:top w:w="0" w:type="dxa"/>
-            <w:bottom w:w="0" w:type="dxa"/>
-          </w:tblCellMar>
-        </w:tblPrEx>
         <w:tc>
           <w:tcPr>
             <w:tcW w:w="9288" w:type="dxa"/>
@@ -1129,12 +1047,6 @@
         </w:tc>
       </w:tr>
       <w:tr>
-        <w:tblPrEx>
-          <w:tblCellMar>
-            <w:top w:w="0" w:type="dxa"/>
-            <w:bottom w:w="0" w:type="dxa"/>
-          </w:tblCellMar>
-        </w:tblPrEx>
         <w:tc>
           <w:tcPr>
             <w:tcW w:w="10818" w:type="dxa"/>
@@ -1152,16 +1064,17 @@
                 <w:sz w:val="20"/>
               </w:rPr>
             </w:pPr>
-          </w:p>
-        </w:tc>
-      </w:tr>
-      <w:tr>
-        <w:tblPrEx>
-          <w:tblCellMar>
-            <w:top w:w="0" w:type="dxa"/>
-            <w:bottom w:w="0" w:type="dxa"/>
-          </w:tblCellMar>
-        </w:tblPrEx>
+            <w:r>
+              <w:rPr>
+                <w:rFonts w:cs="Calibri"/>
+                <w:sz w:val="20"/>
+              </w:rPr>
+              <w:t>Yes, Heap complies without issues</w:t>
+            </w:r>
+          </w:p>
+        </w:tc>
+      </w:tr>
+      <w:tr>
         <w:tc>
           <w:tcPr>
             <w:tcW w:w="9288" w:type="dxa"/>
@@ -1213,12 +1126,6 @@
         </w:tc>
       </w:tr>
       <w:tr>
-        <w:tblPrEx>
-          <w:tblCellMar>
-            <w:top w:w="0" w:type="dxa"/>
-            <w:bottom w:w="0" w:type="dxa"/>
-          </w:tblCellMar>
-        </w:tblPrEx>
         <w:tc>
           <w:tcPr>
             <w:tcW w:w="10818" w:type="dxa"/>
@@ -1236,16 +1143,33 @@
                 <w:sz w:val="20"/>
               </w:rPr>
             </w:pPr>
-          </w:p>
-        </w:tc>
-      </w:tr>
-      <w:tr>
-        <w:tblPrEx>
-          <w:tblCellMar>
-            <w:top w:w="0" w:type="dxa"/>
-            <w:bottom w:w="0" w:type="dxa"/>
-          </w:tblCellMar>
-        </w:tblPrEx>
+            <w:r>
+              <w:rPr>
+                <w:rFonts w:cs="Calibri"/>
+                <w:sz w:val="20"/>
+              </w:rPr>
+              <w:t xml:space="preserve">Yes, Heap </w:t>
+            </w:r>
+            <w:proofErr w:type="gramStart"/>
+            <w:r>
+              <w:rPr>
+                <w:rFonts w:cs="Calibri"/>
+                <w:sz w:val="20"/>
+              </w:rPr>
+              <w:t>is able to</w:t>
+            </w:r>
+            <w:proofErr w:type="gramEnd"/>
+            <w:r>
+              <w:rPr>
+                <w:rFonts w:cs="Calibri"/>
+                <w:sz w:val="20"/>
+              </w:rPr>
+              <w:t xml:space="preserve"> add and remove items.</w:t>
+            </w:r>
+          </w:p>
+        </w:tc>
+      </w:tr>
+      <w:tr>
         <w:tc>
           <w:tcPr>
             <w:tcW w:w="9288" w:type="dxa"/>
@@ -1296,12 +1220,6 @@
         </w:tc>
       </w:tr>
       <w:tr>
-        <w:tblPrEx>
-          <w:tblCellMar>
-            <w:top w:w="0" w:type="dxa"/>
-            <w:bottom w:w="0" w:type="dxa"/>
-          </w:tblCellMar>
-        </w:tblPrEx>
         <w:tc>
           <w:tcPr>
             <w:tcW w:w="10818" w:type="dxa"/>
@@ -1318,16 +1236,16 @@
                 <w:rFonts w:cs="Calibri"/>
               </w:rPr>
             </w:pPr>
-          </w:p>
-        </w:tc>
-      </w:tr>
-      <w:tr>
-        <w:tblPrEx>
-          <w:tblCellMar>
-            <w:top w:w="0" w:type="dxa"/>
-            <w:bottom w:w="0" w:type="dxa"/>
-          </w:tblCellMar>
-        </w:tblPrEx>
+            <w:r>
+              <w:rPr>
+                <w:rFonts w:cs="Calibri"/>
+              </w:rPr>
+              <w:t>Yes, the test examples are met properly</w:t>
+            </w:r>
+          </w:p>
+        </w:tc>
+      </w:tr>
+      <w:tr>
         <w:tc>
           <w:tcPr>
             <w:tcW w:w="10818" w:type="dxa"/>
@@ -1359,12 +1277,6 @@
         </w:tc>
       </w:tr>
       <w:tr>
-        <w:tblPrEx>
-          <w:tblCellMar>
-            <w:top w:w="0" w:type="dxa"/>
-            <w:bottom w:w="0" w:type="dxa"/>
-          </w:tblCellMar>
-        </w:tblPrEx>
         <w:tc>
           <w:tcPr>
             <w:tcW w:w="9288" w:type="dxa"/>
@@ -1416,12 +1328,6 @@
         </w:tc>
       </w:tr>
       <w:tr>
-        <w:tblPrEx>
-          <w:tblCellMar>
-            <w:top w:w="0" w:type="dxa"/>
-            <w:bottom w:w="0" w:type="dxa"/>
-          </w:tblCellMar>
-        </w:tblPrEx>
         <w:tc>
           <w:tcPr>
             <w:tcW w:w="10818" w:type="dxa"/>
@@ -1438,16 +1344,16 @@
                 <w:rFonts w:cs="Calibri"/>
               </w:rPr>
             </w:pPr>
-          </w:p>
-        </w:tc>
-      </w:tr>
-      <w:tr>
-        <w:tblPrEx>
-          <w:tblCellMar>
-            <w:top w:w="0" w:type="dxa"/>
-            <w:bottom w:w="0" w:type="dxa"/>
-          </w:tblCellMar>
-        </w:tblPrEx>
+            <w:r>
+              <w:rPr>
+                <w:rFonts w:cs="Calibri"/>
+              </w:rPr>
+              <w:t>Yes, it complies without errors or warnings</w:t>
+            </w:r>
+          </w:p>
+        </w:tc>
+      </w:tr>
+      <w:tr>
         <w:tc>
           <w:tcPr>
             <w:tcW w:w="9288" w:type="dxa"/>
@@ -1499,12 +1405,6 @@
         </w:tc>
       </w:tr>
       <w:tr>
-        <w:tblPrEx>
-          <w:tblCellMar>
-            <w:top w:w="0" w:type="dxa"/>
-            <w:bottom w:w="0" w:type="dxa"/>
-          </w:tblCellMar>
-        </w:tblPrEx>
         <w:tc>
           <w:tcPr>
             <w:tcW w:w="10818" w:type="dxa"/>
@@ -1521,16 +1421,16 @@
                 <w:rFonts w:cs="Calibri"/>
               </w:rPr>
             </w:pPr>
-          </w:p>
-        </w:tc>
-      </w:tr>
-      <w:tr>
-        <w:tblPrEx>
-          <w:tblCellMar>
-            <w:top w:w="0" w:type="dxa"/>
-            <w:bottom w:w="0" w:type="dxa"/>
-          </w:tblCellMar>
-        </w:tblPrEx>
+            <w:r>
+              <w:rPr>
+                <w:rFonts w:cs="Calibri"/>
+              </w:rPr>
+              <w:t>Yes, it was built on top of Heap instance.</w:t>
+            </w:r>
+          </w:p>
+        </w:tc>
+      </w:tr>
+      <w:tr>
         <w:tc>
           <w:tcPr>
             <w:tcW w:w="9288" w:type="dxa"/>
@@ -1581,12 +1481,6 @@
         </w:tc>
       </w:tr>
       <w:tr>
-        <w:tblPrEx>
-          <w:tblCellMar>
-            <w:top w:w="0" w:type="dxa"/>
-            <w:bottom w:w="0" w:type="dxa"/>
-          </w:tblCellMar>
-        </w:tblPrEx>
         <w:tc>
           <w:tcPr>
             <w:tcW w:w="10818" w:type="dxa"/>
@@ -1603,16 +1497,16 @@
                 <w:rFonts w:cs="Calibri"/>
               </w:rPr>
             </w:pPr>
-          </w:p>
-        </w:tc>
-      </w:tr>
-      <w:tr>
-        <w:tblPrEx>
-          <w:tblCellMar>
-            <w:top w:w="0" w:type="dxa"/>
-            <w:bottom w:w="0" w:type="dxa"/>
-          </w:tblCellMar>
-        </w:tblPrEx>
+            <w:r>
+              <w:rPr>
+                <w:rFonts w:cs="Calibri"/>
+              </w:rPr>
+              <w:t>Yes, it properly removes items.</w:t>
+            </w:r>
+          </w:p>
+        </w:tc>
+      </w:tr>
+      <w:tr>
         <w:tc>
           <w:tcPr>
             <w:tcW w:w="10818" w:type="dxa"/>
@@ -1649,12 +1543,6 @@
         </w:tc>
       </w:tr>
       <w:tr>
-        <w:tblPrEx>
-          <w:tblCellMar>
-            <w:top w:w="0" w:type="dxa"/>
-            <w:bottom w:w="0" w:type="dxa"/>
-          </w:tblCellMar>
-        </w:tblPrEx>
         <w:tc>
           <w:tcPr>
             <w:tcW w:w="10818" w:type="dxa"/>
@@ -1680,12 +1568,6 @@
         </w:tc>
       </w:tr>
       <w:tr>
-        <w:tblPrEx>
-          <w:tblCellMar>
-            <w:top w:w="0" w:type="dxa"/>
-            <w:bottom w:w="0" w:type="dxa"/>
-          </w:tblCellMar>
-        </w:tblPrEx>
         <w:tc>
           <w:tcPr>
             <w:tcW w:w="10818" w:type="dxa"/>
@@ -1723,12 +1605,6 @@
         </w:tc>
       </w:tr>
       <w:tr>
-        <w:tblPrEx>
-          <w:tblCellMar>
-            <w:top w:w="0" w:type="dxa"/>
-            <w:bottom w:w="0" w:type="dxa"/>
-          </w:tblCellMar>
-        </w:tblPrEx>
         <w:tc>
           <w:tcPr>
             <w:tcW w:w="9288" w:type="dxa"/>
@@ -1779,12 +1655,6 @@
         </w:tc>
       </w:tr>
       <w:tr>
-        <w:tblPrEx>
-          <w:tblCellMar>
-            <w:top w:w="0" w:type="dxa"/>
-            <w:bottom w:w="0" w:type="dxa"/>
-          </w:tblCellMar>
-        </w:tblPrEx>
         <w:tc>
           <w:tcPr>
             <w:tcW w:w="10818" w:type="dxa"/>
@@ -1801,16 +1671,16 @@
                 <w:rFonts w:cs="Calibri"/>
               </w:rPr>
             </w:pPr>
-          </w:p>
-        </w:tc>
-      </w:tr>
-      <w:tr>
-        <w:tblPrEx>
-          <w:tblCellMar>
-            <w:top w:w="0" w:type="dxa"/>
-            <w:bottom w:w="0" w:type="dxa"/>
-          </w:tblCellMar>
-        </w:tblPrEx>
+            <w:r>
+              <w:rPr>
+                <w:rFonts w:cs="Calibri"/>
+              </w:rPr>
+              <w:t>Yes, it complies and runs without error.</w:t>
+            </w:r>
+          </w:p>
+        </w:tc>
+      </w:tr>
+      <w:tr>
         <w:tc>
           <w:tcPr>
             <w:tcW w:w="9288" w:type="dxa"/>
@@ -1862,12 +1732,6 @@
         </w:tc>
       </w:tr>
       <w:tr>
-        <w:tblPrEx>
-          <w:tblCellMar>
-            <w:top w:w="0" w:type="dxa"/>
-            <w:bottom w:w="0" w:type="dxa"/>
-          </w:tblCellMar>
-        </w:tblPrEx>
         <w:tc>
           <w:tcPr>
             <w:tcW w:w="10818" w:type="dxa"/>
@@ -1884,16 +1748,16 @@
                 <w:rFonts w:cs="Calibri"/>
               </w:rPr>
             </w:pPr>
-          </w:p>
-        </w:tc>
-      </w:tr>
-      <w:tr>
-        <w:tblPrEx>
-          <w:tblCellMar>
-            <w:top w:w="0" w:type="dxa"/>
-            <w:bottom w:w="0" w:type="dxa"/>
-          </w:tblCellMar>
-        </w:tblPrEx>
+            <w:r>
+              <w:rPr>
+                <w:rFonts w:cs="Calibri"/>
+              </w:rPr>
+              <w:t>Yes, it sorts from smallest to largest</w:t>
+            </w:r>
+          </w:p>
+        </w:tc>
+      </w:tr>
+      <w:tr>
         <w:tc>
           <w:tcPr>
             <w:tcW w:w="9288" w:type="dxa"/>
@@ -1961,12 +1825,6 @@
         </w:tc>
       </w:tr>
       <w:tr>
-        <w:tblPrEx>
-          <w:tblCellMar>
-            <w:top w:w="0" w:type="dxa"/>
-            <w:bottom w:w="0" w:type="dxa"/>
-          </w:tblCellMar>
-        </w:tblPrEx>
         <w:tc>
           <w:tcPr>
             <w:tcW w:w="10818" w:type="dxa"/>
@@ -1983,6 +1841,26 @@
                 <w:rFonts w:cs="Calibri"/>
               </w:rPr>
             </w:pPr>
+            <w:r>
+              <w:rPr>
+                <w:rFonts w:cs="Calibri"/>
+              </w:rPr>
+              <w:t xml:space="preserve">Yes, it uses a </w:t>
+            </w:r>
+            <w:proofErr w:type="spellStart"/>
+            <w:r>
+              <w:rPr>
+                <w:rFonts w:cs="Calibri"/>
+              </w:rPr>
+              <w:t>heapfy</w:t>
+            </w:r>
+            <w:proofErr w:type="spellEnd"/>
+            <w:r>
+              <w:rPr>
+                <w:rFonts w:cs="Calibri"/>
+              </w:rPr>
+              <w:t xml:space="preserve"> and takes away the items one at a time.</w:t>
+            </w:r>
           </w:p>
         </w:tc>
       </w:tr>
@@ -2011,12 +1889,6 @@
         <w:gridCol w:w="1530"/>
       </w:tblGrid>
       <w:tr>
-        <w:tblPrEx>
-          <w:tblCellMar>
-            <w:top w:w="0" w:type="dxa"/>
-            <w:bottom w:w="0" w:type="dxa"/>
-          </w:tblCellMar>
-        </w:tblPrEx>
         <w:tc>
           <w:tcPr>
             <w:tcW w:w="10818" w:type="dxa"/>
@@ -2054,12 +1926,6 @@
         </w:tc>
       </w:tr>
       <w:tr>
-        <w:tblPrEx>
-          <w:tblCellMar>
-            <w:top w:w="0" w:type="dxa"/>
-            <w:bottom w:w="0" w:type="dxa"/>
-          </w:tblCellMar>
-        </w:tblPrEx>
         <w:tc>
           <w:tcPr>
             <w:tcW w:w="9288" w:type="dxa"/>
@@ -2111,12 +1977,6 @@
         </w:tc>
       </w:tr>
       <w:tr>
-        <w:tblPrEx>
-          <w:tblCellMar>
-            <w:top w:w="0" w:type="dxa"/>
-            <w:bottom w:w="0" w:type="dxa"/>
-          </w:tblCellMar>
-        </w:tblPrEx>
         <w:tc>
           <w:tcPr>
             <w:tcW w:w="10818" w:type="dxa"/>
@@ -2133,16 +1993,16 @@
                 <w:rFonts w:cs="Calibri"/>
               </w:rPr>
             </w:pPr>
-          </w:p>
-        </w:tc>
-      </w:tr>
-      <w:tr>
-        <w:tblPrEx>
-          <w:tblCellMar>
-            <w:top w:w="0" w:type="dxa"/>
-            <w:bottom w:w="0" w:type="dxa"/>
-          </w:tblCellMar>
-        </w:tblPrEx>
+            <w:r>
+              <w:rPr>
+                <w:rFonts w:cs="Calibri"/>
+              </w:rPr>
+              <w:t>Yes, it compiles and runs without issue.</w:t>
+            </w:r>
+          </w:p>
+        </w:tc>
+      </w:tr>
+      <w:tr>
         <w:tc>
           <w:tcPr>
             <w:tcW w:w="9288" w:type="dxa"/>
@@ -2194,12 +2054,6 @@
         </w:tc>
       </w:tr>
       <w:tr>
-        <w:tblPrEx>
-          <w:tblCellMar>
-            <w:top w:w="0" w:type="dxa"/>
-            <w:bottom w:w="0" w:type="dxa"/>
-          </w:tblCellMar>
-        </w:tblPrEx>
         <w:tc>
           <w:tcPr>
             <w:tcW w:w="10818" w:type="dxa"/>
@@ -2216,16 +2070,16 @@
                 <w:rFonts w:cs="Calibri"/>
               </w:rPr>
             </w:pPr>
-          </w:p>
-        </w:tc>
-      </w:tr>
-      <w:tr>
-        <w:tblPrEx>
-          <w:tblCellMar>
-            <w:top w:w="0" w:type="dxa"/>
-            <w:bottom w:w="0" w:type="dxa"/>
-          </w:tblCellMar>
-        </w:tblPrEx>
+            <w:r>
+              <w:rPr>
+                <w:rFonts w:cs="Calibri"/>
+              </w:rPr>
+              <w:t>Yes, it sorts the array from smallest to largest</w:t>
+            </w:r>
+          </w:p>
+        </w:tc>
+      </w:tr>
+      <w:tr>
         <w:tc>
           <w:tcPr>
             <w:tcW w:w="9288" w:type="dxa"/>
@@ -2277,12 +2131,6 @@
         </w:tc>
       </w:tr>
       <w:tr>
-        <w:tblPrEx>
-          <w:tblCellMar>
-            <w:top w:w="0" w:type="dxa"/>
-            <w:bottom w:w="0" w:type="dxa"/>
-          </w:tblCellMar>
-        </w:tblPrEx>
         <w:tc>
           <w:tcPr>
             <w:tcW w:w="10818" w:type="dxa"/>
@@ -2299,16 +2147,16 @@
                 <w:rFonts w:cs="Calibri"/>
               </w:rPr>
             </w:pPr>
-          </w:p>
-        </w:tc>
-      </w:tr>
-      <w:tr>
-        <w:tblPrEx>
-          <w:tblCellMar>
-            <w:top w:w="0" w:type="dxa"/>
-            <w:bottom w:w="0" w:type="dxa"/>
-          </w:tblCellMar>
-        </w:tblPrEx>
+            <w:r>
+              <w:rPr>
+                <w:rFonts w:cs="Calibri"/>
+              </w:rPr>
+              <w:t>Yes, it uses recursion the break the array into halves over and over.</w:t>
+            </w:r>
+          </w:p>
+        </w:tc>
+      </w:tr>
+      <w:tr>
         <w:tc>
           <w:tcPr>
             <w:tcW w:w="10818" w:type="dxa"/>
@@ -2342,12 +2190,6 @@
         </w:tc>
       </w:tr>
       <w:tr>
-        <w:tblPrEx>
-          <w:tblCellMar>
-            <w:top w:w="0" w:type="dxa"/>
-            <w:bottom w:w="0" w:type="dxa"/>
-          </w:tblCellMar>
-        </w:tblPrEx>
         <w:tc>
           <w:tcPr>
             <w:tcW w:w="9288" w:type="dxa"/>
@@ -2399,12 +2241,6 @@
         </w:tc>
       </w:tr>
       <w:tr>
-        <w:tblPrEx>
-          <w:tblCellMar>
-            <w:top w:w="0" w:type="dxa"/>
-            <w:bottom w:w="0" w:type="dxa"/>
-          </w:tblCellMar>
-        </w:tblPrEx>
         <w:tc>
           <w:tcPr>
             <w:tcW w:w="10818" w:type="dxa"/>
@@ -2421,16 +2257,16 @@
                 <w:rFonts w:cs="Calibri"/>
               </w:rPr>
             </w:pPr>
-          </w:p>
-        </w:tc>
-      </w:tr>
-      <w:tr>
-        <w:tblPrEx>
-          <w:tblCellMar>
-            <w:top w:w="0" w:type="dxa"/>
-            <w:bottom w:w="0" w:type="dxa"/>
-          </w:tblCellMar>
-        </w:tblPrEx>
+            <w:r>
+              <w:rPr>
+                <w:rFonts w:cs="Calibri"/>
+              </w:rPr>
+              <w:t>Yes, it compiles and runs without error.</w:t>
+            </w:r>
+          </w:p>
+        </w:tc>
+      </w:tr>
+      <w:tr>
         <w:tc>
           <w:tcPr>
             <w:tcW w:w="9288" w:type="dxa"/>
@@ -2482,12 +2318,6 @@
         </w:tc>
       </w:tr>
       <w:tr>
-        <w:tblPrEx>
-          <w:tblCellMar>
-            <w:top w:w="0" w:type="dxa"/>
-            <w:bottom w:w="0" w:type="dxa"/>
-          </w:tblCellMar>
-        </w:tblPrEx>
         <w:tc>
           <w:tcPr>
             <w:tcW w:w="10818" w:type="dxa"/>
@@ -2504,16 +2334,16 @@
                 <w:rFonts w:cs="Calibri"/>
               </w:rPr>
             </w:pPr>
-          </w:p>
-        </w:tc>
-      </w:tr>
-      <w:tr>
-        <w:tblPrEx>
-          <w:tblCellMar>
-            <w:top w:w="0" w:type="dxa"/>
-            <w:bottom w:w="0" w:type="dxa"/>
-          </w:tblCellMar>
-        </w:tblPrEx>
+            <w:r>
+              <w:rPr>
+                <w:rFonts w:cs="Calibri"/>
+              </w:rPr>
+              <w:t>Yes, it sorts from smallest to largest.</w:t>
+            </w:r>
+          </w:p>
+        </w:tc>
+      </w:tr>
+      <w:tr>
         <w:tc>
           <w:tcPr>
             <w:tcW w:w="9288" w:type="dxa"/>
@@ -2565,12 +2395,6 @@
         </w:tc>
       </w:tr>
       <w:tr>
-        <w:tblPrEx>
-          <w:tblCellMar>
-            <w:top w:w="0" w:type="dxa"/>
-            <w:bottom w:w="0" w:type="dxa"/>
-          </w:tblCellMar>
-        </w:tblPrEx>
         <w:tc>
           <w:tcPr>
             <w:tcW w:w="10818" w:type="dxa"/>
@@ -2587,16 +2411,16 @@
                 <w:rFonts w:cs="Calibri"/>
               </w:rPr>
             </w:pPr>
-          </w:p>
-        </w:tc>
-      </w:tr>
-      <w:tr>
-        <w:tblPrEx>
-          <w:tblCellMar>
-            <w:top w:w="0" w:type="dxa"/>
-            <w:bottom w:w="0" w:type="dxa"/>
-          </w:tblCellMar>
-        </w:tblPrEx>
+            <w:r>
+              <w:rPr>
+                <w:rFonts w:cs="Calibri"/>
+              </w:rPr>
+              <w:t>Yes, it selects a pivot point and then sorts partitioned values from there.</w:t>
+            </w:r>
+          </w:p>
+        </w:tc>
+      </w:tr>
+      <w:tr>
         <w:tc>
           <w:tcPr>
             <w:tcW w:w="10818" w:type="dxa"/>
@@ -2633,12 +2457,6 @@
         </w:tc>
       </w:tr>
       <w:tr>
-        <w:tblPrEx>
-          <w:tblCellMar>
-            <w:top w:w="0" w:type="dxa"/>
-            <w:bottom w:w="0" w:type="dxa"/>
-          </w:tblCellMar>
-        </w:tblPrEx>
         <w:tc>
           <w:tcPr>
             <w:tcW w:w="10818" w:type="dxa"/>
@@ -2666,12 +2484,6 @@
         </w:tc>
       </w:tr>
       <w:tr>
-        <w:tblPrEx>
-          <w:tblCellMar>
-            <w:top w:w="0" w:type="dxa"/>
-            <w:bottom w:w="0" w:type="dxa"/>
-          </w:tblCellMar>
-        </w:tblPrEx>
         <w:tc>
           <w:tcPr>
             <w:tcW w:w="10818" w:type="dxa"/>
@@ -2705,12 +2517,6 @@
         </w:tc>
       </w:tr>
       <w:tr>
-        <w:tblPrEx>
-          <w:tblCellMar>
-            <w:top w:w="0" w:type="dxa"/>
-            <w:bottom w:w="0" w:type="dxa"/>
-          </w:tblCellMar>
-        </w:tblPrEx>
         <w:tc>
           <w:tcPr>
             <w:tcW w:w="9288" w:type="dxa"/>
@@ -2762,12 +2568,6 @@
         </w:tc>
       </w:tr>
       <w:tr>
-        <w:tblPrEx>
-          <w:tblCellMar>
-            <w:top w:w="0" w:type="dxa"/>
-            <w:bottom w:w="0" w:type="dxa"/>
-          </w:tblCellMar>
-        </w:tblPrEx>
         <w:tc>
           <w:tcPr>
             <w:tcW w:w="10818" w:type="dxa"/>
@@ -2788,12 +2588,6 @@
         </w:tc>
       </w:tr>
       <w:tr>
-        <w:tblPrEx>
-          <w:tblCellMar>
-            <w:top w:w="0" w:type="dxa"/>
-            <w:bottom w:w="0" w:type="dxa"/>
-          </w:tblCellMar>
-        </w:tblPrEx>
         <w:tc>
           <w:tcPr>
             <w:tcW w:w="9288" w:type="dxa"/>
@@ -2845,12 +2639,6 @@
         </w:tc>
       </w:tr>
       <w:tr>
-        <w:tblPrEx>
-          <w:tblCellMar>
-            <w:top w:w="0" w:type="dxa"/>
-            <w:bottom w:w="0" w:type="dxa"/>
-          </w:tblCellMar>
-        </w:tblPrEx>
         <w:tc>
           <w:tcPr>
             <w:tcW w:w="10818" w:type="dxa"/>
@@ -2956,12 +2744,6 @@
         <w:gridCol w:w="10818"/>
       </w:tblGrid>
       <w:tr>
-        <w:tblPrEx>
-          <w:tblCellMar>
-            <w:top w:w="0" w:type="dxa"/>
-            <w:bottom w:w="0" w:type="dxa"/>
-          </w:tblCellMar>
-        </w:tblPrEx>
         <w:tc>
           <w:tcPr>
             <w:tcW w:w="10818" w:type="dxa"/>
@@ -2991,12 +2773,6 @@
         </w:tc>
       </w:tr>
       <w:tr>
-        <w:tblPrEx>
-          <w:tblCellMar>
-            <w:top w:w="0" w:type="dxa"/>
-            <w:bottom w:w="0" w:type="dxa"/>
-          </w:tblCellMar>
-        </w:tblPrEx>
         <w:trPr>
           <w:trHeight w:val="1277"/>
         </w:trPr>
@@ -3018,16 +2794,59 @@
                 <w:szCs w:val="20"/>
               </w:rPr>
             </w:pPr>
-          </w:p>
-        </w:tc>
-      </w:tr>
-      <w:tr>
-        <w:tblPrEx>
-          <w:tblCellMar>
-            <w:top w:w="0" w:type="dxa"/>
-            <w:bottom w:w="0" w:type="dxa"/>
-          </w:tblCellMar>
-        </w:tblPrEx>
+            <w:r>
+              <w:rPr>
+                <w:rFonts w:ascii="Calibri" w:hAnsi="Calibri" w:cs="Calibri"/>
+                <w:bCs/>
+                <w:sz w:val="20"/>
+                <w:szCs w:val="20"/>
+              </w:rPr>
+              <w:t xml:space="preserve">I ran into some significant issues with the </w:t>
+            </w:r>
+            <w:proofErr w:type="spellStart"/>
+            <w:r>
+              <w:rPr>
+                <w:rFonts w:ascii="Calibri" w:hAnsi="Calibri" w:cs="Calibri"/>
+                <w:bCs/>
+                <w:sz w:val="20"/>
+                <w:szCs w:val="20"/>
+              </w:rPr>
+              <w:t>mergeSort</w:t>
+            </w:r>
+            <w:proofErr w:type="spellEnd"/>
+            <w:r>
+              <w:rPr>
+                <w:rFonts w:ascii="Calibri" w:hAnsi="Calibri" w:cs="Calibri"/>
+                <w:bCs/>
+                <w:sz w:val="20"/>
+                <w:szCs w:val="20"/>
+              </w:rPr>
+              <w:t xml:space="preserve"> but was able to determine the issue I had was caused by the parameter array never getting updated. I could see through the extra printing I added throughout that the splitting and sorting was </w:t>
+            </w:r>
+            <w:proofErr w:type="gramStart"/>
+            <w:r>
+              <w:rPr>
+                <w:rFonts w:ascii="Calibri" w:hAnsi="Calibri" w:cs="Calibri"/>
+                <w:bCs/>
+                <w:sz w:val="20"/>
+                <w:szCs w:val="20"/>
+              </w:rPr>
+              <w:t>working, but</w:t>
+            </w:r>
+            <w:proofErr w:type="gramEnd"/>
+            <w:r>
+              <w:rPr>
+                <w:rFonts w:ascii="Calibri" w:hAnsi="Calibri" w:cs="Calibri"/>
+                <w:bCs/>
+                <w:sz w:val="20"/>
+                <w:szCs w:val="20"/>
+              </w:rPr>
+              <w:t xml:space="preserve"> couldn’t tell why the end results kept resorting back to the original unsorted arrays. </w:t>
+            </w:r>
+          </w:p>
+        </w:tc>
+      </w:tr>
+      <w:tr>
         <w:tc>
           <w:tcPr>
             <w:tcW w:w="10818" w:type="dxa"/>
@@ -3058,12 +2877,6 @@
         </w:tc>
       </w:tr>
       <w:tr>
-        <w:tblPrEx>
-          <w:tblCellMar>
-            <w:top w:w="0" w:type="dxa"/>
-            <w:bottom w:w="0" w:type="dxa"/>
-          </w:tblCellMar>
-        </w:tblPrEx>
         <w:trPr>
           <w:trHeight w:val="1296"/>
         </w:trPr>
@@ -3079,16 +2892,33 @@
                 <w:sz w:val="20"/>
               </w:rPr>
             </w:pPr>
-          </w:p>
-        </w:tc>
-      </w:tr>
-      <w:tr>
-        <w:tblPrEx>
-          <w:tblCellMar>
-            <w:top w:w="0" w:type="dxa"/>
-            <w:bottom w:w="0" w:type="dxa"/>
-          </w:tblCellMar>
-        </w:tblPrEx>
+            <w:r>
+              <w:rPr>
+                <w:rFonts w:cs="Calibri"/>
+                <w:sz w:val="20"/>
+              </w:rPr>
+              <w:t xml:space="preserve">While it took me a little while to figure it out at first, I feel </w:t>
+            </w:r>
+            <w:proofErr w:type="gramStart"/>
+            <w:r>
+              <w:rPr>
+                <w:rFonts w:cs="Calibri"/>
+                <w:sz w:val="20"/>
+              </w:rPr>
+              <w:t>pretty confident</w:t>
+            </w:r>
+            <w:proofErr w:type="gramEnd"/>
+            <w:r>
+              <w:rPr>
+                <w:rFonts w:cs="Calibri"/>
+                <w:sz w:val="20"/>
+              </w:rPr>
+              <w:t xml:space="preserve"> about creating Heaps and how to use them for a priority queue.</w:t>
+            </w:r>
+          </w:p>
+        </w:tc>
+      </w:tr>
+      <w:tr>
         <w:tc>
           <w:tcPr>
             <w:tcW w:w="10818" w:type="dxa"/>
@@ -3113,12 +2943,6 @@
         </w:tc>
       </w:tr>
       <w:tr>
-        <w:tblPrEx>
-          <w:tblCellMar>
-            <w:top w:w="0" w:type="dxa"/>
-            <w:bottom w:w="0" w:type="dxa"/>
-          </w:tblCellMar>
-        </w:tblPrEx>
         <w:trPr>
           <w:trHeight w:val="1296"/>
         </w:trPr>
@@ -3134,16 +2958,145 @@
                 <w:sz w:val="20"/>
               </w:rPr>
             </w:pPr>
-          </w:p>
-        </w:tc>
-      </w:tr>
-      <w:tr>
-        <w:tblPrEx>
-          <w:tblCellMar>
-            <w:top w:w="0" w:type="dxa"/>
-            <w:bottom w:w="0" w:type="dxa"/>
-          </w:tblCellMar>
-        </w:tblPrEx>
+            <w:proofErr w:type="spellStart"/>
+            <w:r>
+              <w:rPr>
+                <w:rFonts w:cs="Calibri"/>
+                <w:sz w:val="20"/>
+              </w:rPr>
+              <w:t>HeapSort</w:t>
+            </w:r>
+            <w:proofErr w:type="spellEnd"/>
+            <w:r>
+              <w:rPr>
+                <w:rFonts w:cs="Calibri"/>
+                <w:sz w:val="20"/>
+              </w:rPr>
+              <w:t xml:space="preserve">: Turns an array into a heap, then uses the structure of the heap to pull them off in order. Beneficial because it doesn’t require extra memory for additional arrays, but it is a </w:t>
+            </w:r>
+            <w:proofErr w:type="gramStart"/>
+            <w:r>
+              <w:rPr>
+                <w:rFonts w:cs="Calibri"/>
+                <w:sz w:val="20"/>
+              </w:rPr>
+              <w:t>O(</w:t>
+            </w:r>
+            <w:proofErr w:type="gramEnd"/>
+            <w:r>
+              <w:rPr>
+                <w:rFonts w:cs="Calibri"/>
+                <w:sz w:val="20"/>
+              </w:rPr>
+              <w:t>log N) for both adding and removing.</w:t>
+            </w:r>
+          </w:p>
+          <w:p>
+            <w:pPr>
+              <w:spacing w:after="0" w:line="240" w:lineRule="auto"/>
+              <w:rPr>
+                <w:rFonts w:cs="Calibri"/>
+                <w:sz w:val="20"/>
+              </w:rPr>
+            </w:pPr>
+            <w:proofErr w:type="spellStart"/>
+            <w:r>
+              <w:rPr>
+                <w:rFonts w:cs="Calibri"/>
+                <w:sz w:val="20"/>
+              </w:rPr>
+              <w:t>MergeSort</w:t>
+            </w:r>
+            <w:proofErr w:type="spellEnd"/>
+            <w:r>
+              <w:rPr>
+                <w:rFonts w:cs="Calibri"/>
+                <w:sz w:val="20"/>
+              </w:rPr>
+              <w:t xml:space="preserve">: </w:t>
+            </w:r>
+            <w:r>
+              <w:rPr>
+                <w:rFonts w:cs="Calibri"/>
+                <w:sz w:val="20"/>
+              </w:rPr>
+              <w:t>Recursively</w:t>
+            </w:r>
+            <w:r>
+              <w:rPr>
+                <w:rFonts w:cs="Calibri"/>
+                <w:sz w:val="20"/>
+              </w:rPr>
+              <w:t xml:space="preserve"> splits the array into sub-arrays until it reaches length 1, then combines the back together after sorting each side</w:t>
+            </w:r>
+            <w:r>
+              <w:rPr>
+                <w:rFonts w:cs="Calibri"/>
+                <w:sz w:val="20"/>
+              </w:rPr>
+              <w:t>. Requires extra memory for the sub-arrays, but benefits from being a stable sort.</w:t>
+            </w:r>
+          </w:p>
+          <w:p>
+            <w:pPr>
+              <w:spacing w:after="0" w:line="240" w:lineRule="auto"/>
+              <w:rPr>
+                <w:rFonts w:cs="Calibri"/>
+                <w:sz w:val="20"/>
+              </w:rPr>
+            </w:pPr>
+            <w:proofErr w:type="spellStart"/>
+            <w:r>
+              <w:rPr>
+                <w:rFonts w:cs="Calibri"/>
+                <w:sz w:val="20"/>
+              </w:rPr>
+              <w:t>QuickSort</w:t>
+            </w:r>
+            <w:proofErr w:type="spellEnd"/>
+            <w:r>
+              <w:rPr>
+                <w:rFonts w:cs="Calibri"/>
+                <w:sz w:val="20"/>
+              </w:rPr>
+              <w:t xml:space="preserve">: After picking a starting value, it recurses through the array moving items until the pivot selected is in </w:t>
+            </w:r>
+            <w:proofErr w:type="gramStart"/>
+            <w:r>
+              <w:rPr>
+                <w:rFonts w:cs="Calibri"/>
+                <w:sz w:val="20"/>
+              </w:rPr>
+              <w:t>it’s</w:t>
+            </w:r>
+            <w:proofErr w:type="gramEnd"/>
+            <w:r>
+              <w:rPr>
+                <w:rFonts w:cs="Calibri"/>
+                <w:sz w:val="20"/>
+              </w:rPr>
+              <w:t xml:space="preserve"> proper place, and all items before and after it are on the right side. Can have worst case performance of N^</w:t>
+            </w:r>
+            <w:proofErr w:type="gramStart"/>
+            <w:r>
+              <w:rPr>
+                <w:rFonts w:cs="Calibri"/>
+                <w:sz w:val="20"/>
+              </w:rPr>
+              <w:t>2, but</w:t>
+            </w:r>
+            <w:proofErr w:type="gramEnd"/>
+            <w:r>
+              <w:rPr>
+                <w:rFonts w:cs="Calibri"/>
+                <w:sz w:val="20"/>
+              </w:rPr>
+              <w:t xml:space="preserve"> doesn’t require extra memory.</w:t>
+            </w:r>
+          </w:p>
+        </w:tc>
+      </w:tr>
+      <w:tr>
         <w:tc>
           <w:tcPr>
             <w:tcW w:w="10818" w:type="dxa"/>
@@ -3169,12 +3122,6 @@
         </w:tc>
       </w:tr>
       <w:tr>
-        <w:tblPrEx>
-          <w:tblCellMar>
-            <w:top w:w="0" w:type="dxa"/>
-            <w:bottom w:w="0" w:type="dxa"/>
-          </w:tblCellMar>
-        </w:tblPrEx>
         <w:trPr>
           <w:trHeight w:val="1296"/>
         </w:trPr>
@@ -3190,6 +3137,13 @@
                 <w:sz w:val="20"/>
               </w:rPr>
             </w:pPr>
+            <w:r>
+              <w:rPr>
+                <w:rFonts w:cs="Calibri"/>
+                <w:sz w:val="20"/>
+              </w:rPr>
+              <w:t>An insertion or selection sort would be better for smaller amounts of data, because they are easier to manage. Larger amounts of data benefit from recursive sorts because they have potential to greatly cut down on the time required.</w:t>
+            </w:r>
           </w:p>
         </w:tc>
       </w:tr>
@@ -3284,6 +3238,148 @@
     </w:pPrDefault>
   </w:docDefaults>
   <w:latentStyles w:defLockedState="0" w:defUIPriority="0" w:defSemiHidden="0" w:defUnhideWhenUsed="0" w:defQFormat="0" w:count="376">
+    <w:lsdException w:name="Normal Table" w:semiHidden="1" w:unhideWhenUsed="1"/>
+    <w:lsdException w:name="Table Simple 1" w:semiHidden="1" w:unhideWhenUsed="1"/>
+    <w:lsdException w:name="Table Simple 2" w:semiHidden="1" w:unhideWhenUsed="1"/>
+    <w:lsdException w:name="Table Simple 3" w:semiHidden="1" w:unhideWhenUsed="1"/>
+    <w:lsdException w:name="Table Classic 1" w:semiHidden="1" w:unhideWhenUsed="1"/>
+    <w:lsdException w:name="Table Classic 2" w:semiHidden="1" w:unhideWhenUsed="1"/>
+    <w:lsdException w:name="Table Classic 3" w:semiHidden="1" w:unhideWhenUsed="1"/>
+    <w:lsdException w:name="Table Classic 4" w:semiHidden="1" w:unhideWhenUsed="1"/>
+    <w:lsdException w:name="Table Colorful 1" w:semiHidden="1" w:unhideWhenUsed="1"/>
+    <w:lsdException w:name="Table Colorful 2" w:semiHidden="1" w:unhideWhenUsed="1"/>
+    <w:lsdException w:name="Table Colorful 3" w:semiHidden="1" w:unhideWhenUsed="1"/>
+    <w:lsdException w:name="Table Columns 1" w:semiHidden="1" w:unhideWhenUsed="1"/>
+    <w:lsdException w:name="Table Columns 2" w:semiHidden="1" w:unhideWhenUsed="1"/>
+    <w:lsdException w:name="Table Columns 3" w:semiHidden="1" w:unhideWhenUsed="1"/>
+    <w:lsdException w:name="Table Columns 4" w:semiHidden="1" w:unhideWhenUsed="1"/>
+    <w:lsdException w:name="Table Columns 5" w:semiHidden="1" w:unhideWhenUsed="1"/>
+    <w:lsdException w:name="Table Grid 1" w:semiHidden="1" w:unhideWhenUsed="1"/>
+    <w:lsdException w:name="Table Grid 2" w:semiHidden="1" w:unhideWhenUsed="1"/>
+    <w:lsdException w:name="Table Grid 3" w:semiHidden="1" w:unhideWhenUsed="1"/>
+    <w:lsdException w:name="Table Grid 4" w:semiHidden="1" w:unhideWhenUsed="1"/>
+    <w:lsdException w:name="Table Grid 5" w:semiHidden="1" w:unhideWhenUsed="1"/>
+    <w:lsdException w:name="Table Grid 6" w:semiHidden="1" w:unhideWhenUsed="1"/>
+    <w:lsdException w:name="Table Grid 7" w:semiHidden="1" w:unhideWhenUsed="1"/>
+    <w:lsdException w:name="Table Grid 8" w:semiHidden="1" w:unhideWhenUsed="1"/>
+    <w:lsdException w:name="Table List 1" w:semiHidden="1" w:unhideWhenUsed="1"/>
+    <w:lsdException w:name="Table List 2" w:semiHidden="1" w:unhideWhenUsed="1"/>
+    <w:lsdException w:name="Table List 3" w:semiHidden="1" w:unhideWhenUsed="1"/>
+    <w:lsdException w:name="Table List 4" w:semiHidden="1" w:unhideWhenUsed="1"/>
+    <w:lsdException w:name="Table List 5" w:semiHidden="1" w:unhideWhenUsed="1"/>
+    <w:lsdException w:name="Table List 6" w:semiHidden="1" w:unhideWhenUsed="1"/>
+    <w:lsdException w:name="Table List 7" w:semiHidden="1" w:unhideWhenUsed="1"/>
+    <w:lsdException w:name="Table List 8" w:semiHidden="1" w:unhideWhenUsed="1"/>
+    <w:lsdException w:name="Table 3D effects 1" w:semiHidden="1" w:unhideWhenUsed="1"/>
+    <w:lsdException w:name="Table 3D effects 2" w:semiHidden="1" w:unhideWhenUsed="1"/>
+    <w:lsdException w:name="Table 3D effects 3" w:semiHidden="1" w:unhideWhenUsed="1"/>
+    <w:lsdException w:name="Table Contemporary" w:semiHidden="1" w:unhideWhenUsed="1"/>
+    <w:lsdException w:name="Table Elegant" w:semiHidden="1" w:unhideWhenUsed="1"/>
+    <w:lsdException w:name="Table Professional" w:semiHidden="1" w:unhideWhenUsed="1"/>
+    <w:lsdException w:name="Table Subtle 1" w:semiHidden="1" w:unhideWhenUsed="1"/>
+    <w:lsdException w:name="Table Subtle 2" w:semiHidden="1" w:unhideWhenUsed="1"/>
+    <w:lsdException w:name="Table Web 1" w:semiHidden="1" w:unhideWhenUsed="1"/>
+    <w:lsdException w:name="Table Web 2" w:semiHidden="1" w:unhideWhenUsed="1"/>
+    <w:lsdException w:name="Table Web 3" w:semiHidden="1" w:unhideWhenUsed="1"/>
+    <w:lsdException w:name="Table Theme" w:semiHidden="1" w:unhideWhenUsed="1"/>
+    <w:lsdException w:name="Light Shading"/>
+    <w:lsdException w:name="Light List"/>
+    <w:lsdException w:name="Light Grid"/>
+    <w:lsdException w:name="Medium Shading 1"/>
+    <w:lsdException w:name="Medium Shading 2"/>
+    <w:lsdException w:name="Medium List 1"/>
+    <w:lsdException w:name="Medium List 2"/>
+    <w:lsdException w:name="Medium Grid 1"/>
+    <w:lsdException w:name="Medium Grid 2"/>
+    <w:lsdException w:name="Medium Grid 3"/>
+    <w:lsdException w:name="Dark List"/>
+    <w:lsdException w:name="Colorful Shading"/>
+    <w:lsdException w:name="Colorful List"/>
+    <w:lsdException w:name="Colorful Grid"/>
+    <w:lsdException w:name="Light Shading Accent 1"/>
+    <w:lsdException w:name="Light List Accent 1"/>
+    <w:lsdException w:name="Light Grid Accent 1"/>
+    <w:lsdException w:name="Medium Shading 1 Accent 1"/>
+    <w:lsdException w:name="Medium Shading 2 Accent 1"/>
+    <w:lsdException w:name="Medium List 1 Accent 1"/>
+    <w:lsdException w:name="Medium List 2 Accent 1"/>
+    <w:lsdException w:name="Medium Grid 1 Accent 1"/>
+    <w:lsdException w:name="Medium Grid 2 Accent 1"/>
+    <w:lsdException w:name="Medium Grid 3 Accent 1"/>
+    <w:lsdException w:name="Dark List Accent 1"/>
+    <w:lsdException w:name="Colorful Shading Accent 1"/>
+    <w:lsdException w:name="Colorful List Accent 1"/>
+    <w:lsdException w:name="Colorful Grid Accent 1"/>
+    <w:lsdException w:name="Light Shading Accent 2"/>
+    <w:lsdException w:name="Light List Accent 2"/>
+    <w:lsdException w:name="Light Grid Accent 2"/>
+    <w:lsdException w:name="Medium Shading 1 Accent 2"/>
+    <w:lsdException w:name="Medium Shading 2 Accent 2"/>
+    <w:lsdException w:name="Medium List 1 Accent 2"/>
+    <w:lsdException w:name="Medium List 2 Accent 2"/>
+    <w:lsdException w:name="Medium Grid 1 Accent 2"/>
+    <w:lsdException w:name="Medium Grid 2 Accent 2"/>
+    <w:lsdException w:name="Medium Grid 3 Accent 2"/>
+    <w:lsdException w:name="Dark List Accent 2"/>
+    <w:lsdException w:name="Colorful Shading Accent 2"/>
+    <w:lsdException w:name="Colorful List Accent 2"/>
+    <w:lsdException w:name="Colorful Grid Accent 2"/>
+    <w:lsdException w:name="Light Shading Accent 3"/>
+    <w:lsdException w:name="Light List Accent 3"/>
+    <w:lsdException w:name="Light Grid Accent 3"/>
+    <w:lsdException w:name="Medium Shading 1 Accent 3"/>
+    <w:lsdException w:name="Medium Shading 2 Accent 3"/>
+    <w:lsdException w:name="Medium List 1 Accent 3"/>
+    <w:lsdException w:name="Medium List 2 Accent 3"/>
+    <w:lsdException w:name="Medium Grid 1 Accent 3"/>
+    <w:lsdException w:name="Medium Grid 2 Accent 3"/>
+    <w:lsdException w:name="Medium Grid 3 Accent 3"/>
+    <w:lsdException w:name="Dark List Accent 3"/>
+    <w:lsdException w:name="Colorful Shading Accent 3"/>
+    <w:lsdException w:name="Colorful List Accent 3"/>
+    <w:lsdException w:name="Colorful Grid Accent 3"/>
+    <w:lsdException w:name="Light Shading Accent 4"/>
+    <w:lsdException w:name="Light List Accent 4"/>
+    <w:lsdException w:name="Light Grid Accent 4"/>
+    <w:lsdException w:name="Medium Shading 1 Accent 4"/>
+    <w:lsdException w:name="Medium Shading 2 Accent 4"/>
+    <w:lsdException w:name="Medium List 1 Accent 4"/>
+    <w:lsdException w:name="Medium List 2 Accent 4"/>
+    <w:lsdException w:name="Medium Grid 1 Accent 4"/>
+    <w:lsdException w:name="Medium Grid 2 Accent 4"/>
+    <w:lsdException w:name="Medium Grid 3 Accent 4"/>
+    <w:lsdException w:name="Dark List Accent 4"/>
+    <w:lsdException w:name="Colorful Shading Accent 4"/>
+    <w:lsdException w:name="Colorful List Accent 4"/>
+    <w:lsdException w:name="Colorful Grid Accent 4"/>
+    <w:lsdException w:name="Light Shading Accent 5"/>
+    <w:lsdException w:name="Light List Accent 5"/>
+    <w:lsdException w:name="Light Grid Accent 5"/>
+    <w:lsdException w:name="Medium Shading 1 Accent 5"/>
+    <w:lsdException w:name="Medium Shading 2 Accent 5"/>
+    <w:lsdException w:name="Medium List 1 Accent 5"/>
+    <w:lsdException w:name="Medium List 2 Accent 5"/>
+    <w:lsdException w:name="Medium Grid 1 Accent 5"/>
+    <w:lsdException w:name="Medium Grid 2 Accent 5"/>
+    <w:lsdException w:name="Medium Grid 3 Accent 5"/>
+    <w:lsdException w:name="Dark List Accent 5"/>
+    <w:lsdException w:name="Colorful Shading Accent 5"/>
+    <w:lsdException w:name="Colorful List Accent 5"/>
+    <w:lsdException w:name="Colorful Grid Accent 5"/>
+    <w:lsdException w:name="Light Shading Accent 6"/>
+    <w:lsdException w:name="Light List Accent 6"/>
+    <w:lsdException w:name="Light Grid Accent 6"/>
+    <w:lsdException w:name="Medium Shading 1 Accent 6"/>
+    <w:lsdException w:name="Medium Shading 2 Accent 6"/>
+    <w:lsdException w:name="Medium List 1 Accent 6"/>
+    <w:lsdException w:name="Medium List 2 Accent 6"/>
+    <w:lsdException w:name="Medium Grid 1 Accent 6"/>
+    <w:lsdException w:name="Medium Grid 2 Accent 6"/>
+    <w:lsdException w:name="Medium Grid 3 Accent 6"/>
+    <w:lsdException w:name="Dark List Accent 6"/>
+    <w:lsdException w:name="Colorful Shading Accent 6"/>
+    <w:lsdException w:name="Colorful List Accent 6"/>
+    <w:lsdException w:name="Colorful Grid Accent 6"/>
     <w:lsdException w:name="Grid Table 4" w:uiPriority="49"/>
     <w:lsdException w:name="Grid Table 5 Dark" w:uiPriority="50"/>
     <w:lsdException w:name="Grid Table 6 Colorful" w:uiPriority="51"/>
@@ -3390,8 +3486,9 @@
   </w:style>
   <w:style w:type="character" w:default="1" w:styleId="DefaultParagraphFont">
     <w:name w:val="Default Paragraph Font"/>
-    <w:uiPriority w:val="99"/>
+    <w:uiPriority w:val="1"/>
     <w:semiHidden/>
+    <w:unhideWhenUsed/>
   </w:style>
   <w:style w:type="table" w:default="1" w:styleId="TableNormal">
     <w:name w:val="Normal Table"/>

</xml_diff>